<commit_message>
Added batch script to create executables from src.
Also added the Love exes and library to the folder and moved the
items.lua file ti the correct place (in classes).
</commit_message>
<xml_diff>
--- a/Documentation/documentation.docx
+++ b/Documentation/documentation.docx
@@ -146,6 +146,62 @@
           <w:lang w:val="en-US"/>
         </w:rPr>
       </w:pPr>
+      <w:r>
+        <w:rPr>
+          <w:lang w:val="en-US"/>
+        </w:rPr>
+        <w:t>Repository</w:t>
+      </w:r>
+    </w:p>
+    <w:p>
+      <w:pPr>
+        <w:rPr>
+          <w:lang w:val="en-US"/>
+        </w:rPr>
+      </w:pPr>
+      <w:r>
+        <w:rPr>
+          <w:lang w:val="en-US"/>
+        </w:rPr>
+        <w:t xml:space="preserve">The project is contained at </w:t>
+      </w:r>
+      <w:proofErr w:type="spellStart"/>
+      <w:r>
+        <w:rPr>
+          <w:lang w:val="en-US"/>
+        </w:rPr>
+        <w:t>GitHub</w:t>
+      </w:r>
+      <w:proofErr w:type="spellEnd"/>
+      <w:r>
+        <w:rPr>
+          <w:lang w:val="en-US"/>
+        </w:rPr>
+        <w:t>:</w:t>
+      </w:r>
+    </w:p>
+    <w:p>
+      <w:pPr>
+        <w:rPr>
+          <w:lang w:val="en-US"/>
+        </w:rPr>
+      </w:pPr>
+      <w:r>
+        <w:rPr>
+          <w:lang w:val="en-US"/>
+        </w:rPr>
+        <w:t>https://github.com/PhroZenOne/LoveSnake</w:t>
+      </w:r>
+    </w:p>
+    <w:p>
+      <w:pPr>
+        <w:pStyle w:val="Rubrik2"/>
+        <w:rPr>
+          <w:lang w:val="en-US"/>
+        </w:rPr>
+      </w:pPr>
+      <w:bookmarkStart w:id="0" w:name="_GoBack"/>
+      <w:bookmarkEnd w:id="0"/>
       <w:r>
         <w:rPr>
           <w:lang w:val="en-US"/>
@@ -563,62 +619,6 @@
         </w:rPr>
         <w:t xml:space="preserve"> the calculated size of the tiles and its position in the window.</w:t>
       </w:r>
-    </w:p>
-    <w:p>
-      <w:pPr>
-        <w:pStyle w:val="Rubrik2"/>
-        <w:rPr>
-          <w:lang w:val="en-US"/>
-        </w:rPr>
-      </w:pPr>
-      <w:r>
-        <w:rPr>
-          <w:lang w:val="en-US"/>
-        </w:rPr>
-        <w:t>Repository</w:t>
-      </w:r>
-    </w:p>
-    <w:p>
-      <w:pPr>
-        <w:rPr>
-          <w:lang w:val="en-US"/>
-        </w:rPr>
-      </w:pPr>
-      <w:r>
-        <w:rPr>
-          <w:lang w:val="en-US"/>
-        </w:rPr>
-        <w:t xml:space="preserve">The project is contained at </w:t>
-      </w:r>
-      <w:proofErr w:type="spellStart"/>
-      <w:r>
-        <w:rPr>
-          <w:lang w:val="en-US"/>
-        </w:rPr>
-        <w:t>GitHub</w:t>
-      </w:r>
-      <w:proofErr w:type="spellEnd"/>
-      <w:r>
-        <w:rPr>
-          <w:lang w:val="en-US"/>
-        </w:rPr>
-        <w:t>:</w:t>
-      </w:r>
-    </w:p>
-    <w:p>
-      <w:pPr>
-        <w:rPr>
-          <w:lang w:val="en-US"/>
-        </w:rPr>
-      </w:pPr>
-      <w:r>
-        <w:rPr>
-          <w:lang w:val="en-US"/>
-        </w:rPr>
-        <w:t>https://github.com/PhroZenOne/LoveSnake</w:t>
-      </w:r>
-      <w:bookmarkStart w:id="0" w:name="_GoBack"/>
-      <w:bookmarkEnd w:id="0"/>
     </w:p>
     <w:sectPr>
       <w:pgSz w:w="11906" w:h="16838"/>
@@ -2684,38 +2684,38 @@
     </dgm:pt>
   </dgm:ptLst>
   <dgm:cxnLst>
-    <dgm:cxn modelId="{5B5D6F85-2673-4861-BBA3-960F7B2819D2}" type="presOf" srcId="{49A64412-0556-4A84-9C89-113A0BB95DA6}" destId="{81B2E643-3818-464E-8342-189C48A98001}" srcOrd="0" destOrd="0" presId="urn:microsoft.com/office/officeart/2005/8/layout/orgChart1"/>
-    <dgm:cxn modelId="{9450E5BC-1E0C-40E2-872F-EB872A306062}" type="presOf" srcId="{2FCB1368-0B1F-4529-97F3-41D94F0277C2}" destId="{7F724C1D-A341-4F0E-ADBB-E15C0FA702C2}" srcOrd="0" destOrd="0" presId="urn:microsoft.com/office/officeart/2005/8/layout/orgChart1"/>
     <dgm:cxn modelId="{A2675A4B-3706-4D74-B7C7-D79382D7D417}" srcId="{D8AD30BA-2BF1-4E5E-91CE-6B73C2E7D21A}" destId="{49A64412-0556-4A84-9C89-113A0BB95DA6}" srcOrd="0" destOrd="0" parTransId="{45E70136-5C57-401F-8F27-91940AB894FD}" sibTransId="{9B8F9FFB-3F4A-4A10-A425-1C42126F5B73}"/>
-    <dgm:cxn modelId="{2609C9B3-B8DC-4CE1-815F-D6F90E39F789}" type="presOf" srcId="{D8AD30BA-2BF1-4E5E-91CE-6B73C2E7D21A}" destId="{4D8B2B5E-66DD-474D-A66A-61D6FDCB3AFB}" srcOrd="1" destOrd="0" presId="urn:microsoft.com/office/officeart/2005/8/layout/orgChart1"/>
+    <dgm:cxn modelId="{84860031-58D8-42C8-AC0D-D29723E218FC}" type="presOf" srcId="{49A64412-0556-4A84-9C89-113A0BB95DA6}" destId="{81B2E643-3818-464E-8342-189C48A98001}" srcOrd="0" destOrd="0" presId="urn:microsoft.com/office/officeart/2005/8/layout/orgChart1"/>
+    <dgm:cxn modelId="{7F8124C0-7714-4033-BBC7-9CF630312CFE}" type="presOf" srcId="{D8AD30BA-2BF1-4E5E-91CE-6B73C2E7D21A}" destId="{6CE9E0D3-0B15-4706-A56B-41B814250981}" srcOrd="0" destOrd="0" presId="urn:microsoft.com/office/officeart/2005/8/layout/orgChart1"/>
+    <dgm:cxn modelId="{698DB3D3-AEE4-49F1-97CA-7370C3EFB6C4}" type="presOf" srcId="{C164CA52-2B2B-498A-9FC9-1FAFDADCDBEA}" destId="{A0580B01-4C2D-4885-B5CF-75BBD08EA459}" srcOrd="0" destOrd="0" presId="urn:microsoft.com/office/officeart/2005/8/layout/orgChart1"/>
+    <dgm:cxn modelId="{FCE61F8C-E311-401A-A8E8-F16A178B9427}" type="presOf" srcId="{D8AD30BA-2BF1-4E5E-91CE-6B73C2E7D21A}" destId="{4D8B2B5E-66DD-474D-A66A-61D6FDCB3AFB}" srcOrd="1" destOrd="0" presId="urn:microsoft.com/office/officeart/2005/8/layout/orgChart1"/>
     <dgm:cxn modelId="{939C4870-4EE3-44C6-BCFD-9E34870A1816}" srcId="{D8AD30BA-2BF1-4E5E-91CE-6B73C2E7D21A}" destId="{C164CA52-2B2B-498A-9FC9-1FAFDADCDBEA}" srcOrd="1" destOrd="0" parTransId="{2FCB1368-0B1F-4529-97F3-41D94F0277C2}" sibTransId="{A63E939E-EC90-4A01-8083-3FF26B06BE24}"/>
-    <dgm:cxn modelId="{52D58B7D-CFA7-4458-9D12-F11000D1EC14}" type="presOf" srcId="{D8AD30BA-2BF1-4E5E-91CE-6B73C2E7D21A}" destId="{6CE9E0D3-0B15-4706-A56B-41B814250981}" srcOrd="0" destOrd="0" presId="urn:microsoft.com/office/officeart/2005/8/layout/orgChart1"/>
-    <dgm:cxn modelId="{224D2735-F865-4EE4-87D1-CB1B6ABE4F1A}" type="presOf" srcId="{49A64412-0556-4A84-9C89-113A0BB95DA6}" destId="{820EC65A-AB82-4CA2-A829-15E3994C7665}" srcOrd="1" destOrd="0" presId="urn:microsoft.com/office/officeart/2005/8/layout/orgChart1"/>
+    <dgm:cxn modelId="{39842393-2EBF-425F-92DE-1A28F4807CE3}" type="presOf" srcId="{2FCB1368-0B1F-4529-97F3-41D94F0277C2}" destId="{7F724C1D-A341-4F0E-ADBB-E15C0FA702C2}" srcOrd="0" destOrd="0" presId="urn:microsoft.com/office/officeart/2005/8/layout/orgChart1"/>
     <dgm:cxn modelId="{42EBB7E9-E87D-4FE5-B6DC-37F81A29A416}" srcId="{124453AB-FCE0-4E69-9D2E-282F669A610C}" destId="{D8AD30BA-2BF1-4E5E-91CE-6B73C2E7D21A}" srcOrd="0" destOrd="0" parTransId="{3F3AB3DE-795C-4CF3-BC87-3C57180C7230}" sibTransId="{617A1ED2-2577-4142-B283-7189352BF58D}"/>
-    <dgm:cxn modelId="{B085E53B-223B-43F8-BE7C-71DC2A3AAA74}" type="presOf" srcId="{45E70136-5C57-401F-8F27-91940AB894FD}" destId="{D775C4BA-F8F6-4BC3-8E74-2401358FC194}" srcOrd="0" destOrd="0" presId="urn:microsoft.com/office/officeart/2005/8/layout/orgChart1"/>
-    <dgm:cxn modelId="{FDCEB092-9AC7-4BAC-926B-FE624D908D47}" type="presOf" srcId="{C164CA52-2B2B-498A-9FC9-1FAFDADCDBEA}" destId="{1A84CA63-4160-4A96-BA00-B627DD941A57}" srcOrd="1" destOrd="0" presId="urn:microsoft.com/office/officeart/2005/8/layout/orgChart1"/>
-    <dgm:cxn modelId="{2A8141B1-0DCB-41ED-92DD-2F6500011084}" type="presOf" srcId="{124453AB-FCE0-4E69-9D2E-282F669A610C}" destId="{01AF1334-9323-4F58-89B9-22323C43B816}" srcOrd="0" destOrd="0" presId="urn:microsoft.com/office/officeart/2005/8/layout/orgChart1"/>
-    <dgm:cxn modelId="{39D69DBE-98BB-42B0-BAFC-0D459052DAB1}" type="presOf" srcId="{C164CA52-2B2B-498A-9FC9-1FAFDADCDBEA}" destId="{A0580B01-4C2D-4885-B5CF-75BBD08EA459}" srcOrd="0" destOrd="0" presId="urn:microsoft.com/office/officeart/2005/8/layout/orgChart1"/>
-    <dgm:cxn modelId="{DCDBE4B9-41FC-49AE-A79D-E1527CD82F38}" type="presParOf" srcId="{01AF1334-9323-4F58-89B9-22323C43B816}" destId="{41C8FBA5-5BC4-4BA5-9A7D-BA4BB78FE9CE}" srcOrd="0" destOrd="0" presId="urn:microsoft.com/office/officeart/2005/8/layout/orgChart1"/>
-    <dgm:cxn modelId="{DE35B540-5870-4E0B-975A-43529A8FD0E8}" type="presParOf" srcId="{41C8FBA5-5BC4-4BA5-9A7D-BA4BB78FE9CE}" destId="{B86B0B57-378F-41D7-89DD-5B5341F1DA42}" srcOrd="0" destOrd="0" presId="urn:microsoft.com/office/officeart/2005/8/layout/orgChart1"/>
-    <dgm:cxn modelId="{B64521F8-3C88-4365-9EFB-93AE2D120645}" type="presParOf" srcId="{B86B0B57-378F-41D7-89DD-5B5341F1DA42}" destId="{6CE9E0D3-0B15-4706-A56B-41B814250981}" srcOrd="0" destOrd="0" presId="urn:microsoft.com/office/officeart/2005/8/layout/orgChart1"/>
-    <dgm:cxn modelId="{E596C127-D138-4F92-9600-81C0118500C6}" type="presParOf" srcId="{B86B0B57-378F-41D7-89DD-5B5341F1DA42}" destId="{4D8B2B5E-66DD-474D-A66A-61D6FDCB3AFB}" srcOrd="1" destOrd="0" presId="urn:microsoft.com/office/officeart/2005/8/layout/orgChart1"/>
-    <dgm:cxn modelId="{7F356E7D-0989-47FF-A166-36277E5128E4}" type="presParOf" srcId="{41C8FBA5-5BC4-4BA5-9A7D-BA4BB78FE9CE}" destId="{C98024CD-9CE4-491D-9B9C-6A971375A809}" srcOrd="1" destOrd="0" presId="urn:microsoft.com/office/officeart/2005/8/layout/orgChart1"/>
-    <dgm:cxn modelId="{46F2975D-F7B8-46F8-B245-C730FECFDE7D}" type="presParOf" srcId="{C98024CD-9CE4-491D-9B9C-6A971375A809}" destId="{D775C4BA-F8F6-4BC3-8E74-2401358FC194}" srcOrd="0" destOrd="0" presId="urn:microsoft.com/office/officeart/2005/8/layout/orgChart1"/>
-    <dgm:cxn modelId="{EC94DDD2-7D9F-4443-9746-EDD6DAC56BE5}" type="presParOf" srcId="{C98024CD-9CE4-491D-9B9C-6A971375A809}" destId="{5144D8A7-AC88-4B5E-B90F-B319942F5C30}" srcOrd="1" destOrd="0" presId="urn:microsoft.com/office/officeart/2005/8/layout/orgChart1"/>
-    <dgm:cxn modelId="{859D5F4B-6EE6-4590-A6B7-EBA01E936684}" type="presParOf" srcId="{5144D8A7-AC88-4B5E-B90F-B319942F5C30}" destId="{8D6D4ACC-6A07-487B-B28D-6D72EE329D2E}" srcOrd="0" destOrd="0" presId="urn:microsoft.com/office/officeart/2005/8/layout/orgChart1"/>
-    <dgm:cxn modelId="{FE51C885-2F05-489D-B4A0-5DB131D35462}" type="presParOf" srcId="{8D6D4ACC-6A07-487B-B28D-6D72EE329D2E}" destId="{81B2E643-3818-464E-8342-189C48A98001}" srcOrd="0" destOrd="0" presId="urn:microsoft.com/office/officeart/2005/8/layout/orgChart1"/>
-    <dgm:cxn modelId="{85C84553-DC63-4920-8D54-71D961B9A0C5}" type="presParOf" srcId="{8D6D4ACC-6A07-487B-B28D-6D72EE329D2E}" destId="{820EC65A-AB82-4CA2-A829-15E3994C7665}" srcOrd="1" destOrd="0" presId="urn:microsoft.com/office/officeart/2005/8/layout/orgChart1"/>
-    <dgm:cxn modelId="{C9C7FFFB-5C0F-459C-8680-BD0277E638FA}" type="presParOf" srcId="{5144D8A7-AC88-4B5E-B90F-B319942F5C30}" destId="{ACF54A29-DB05-495B-ABF9-4DE036209E68}" srcOrd="1" destOrd="0" presId="urn:microsoft.com/office/officeart/2005/8/layout/orgChart1"/>
-    <dgm:cxn modelId="{BEE0D6B2-5CCB-459B-AE5F-3FC42198F106}" type="presParOf" srcId="{5144D8A7-AC88-4B5E-B90F-B319942F5C30}" destId="{60CC460F-5EBB-4D53-8073-3F7D420170B3}" srcOrd="2" destOrd="0" presId="urn:microsoft.com/office/officeart/2005/8/layout/orgChart1"/>
-    <dgm:cxn modelId="{2F0157E6-F17E-4EE4-B28D-E8B37E8228DE}" type="presParOf" srcId="{C98024CD-9CE4-491D-9B9C-6A971375A809}" destId="{7F724C1D-A341-4F0E-ADBB-E15C0FA702C2}" srcOrd="2" destOrd="0" presId="urn:microsoft.com/office/officeart/2005/8/layout/orgChart1"/>
-    <dgm:cxn modelId="{A6A0FD5D-B02E-4444-B869-AB1BEACBB916}" type="presParOf" srcId="{C98024CD-9CE4-491D-9B9C-6A971375A809}" destId="{873E522F-6CA5-4F67-AB04-55D99807B0C7}" srcOrd="3" destOrd="0" presId="urn:microsoft.com/office/officeart/2005/8/layout/orgChart1"/>
-    <dgm:cxn modelId="{2FF41437-5B75-47CE-9C36-BAB9F7CE8BC6}" type="presParOf" srcId="{873E522F-6CA5-4F67-AB04-55D99807B0C7}" destId="{2B166B52-88CF-49ED-8306-F75D2CF24B50}" srcOrd="0" destOrd="0" presId="urn:microsoft.com/office/officeart/2005/8/layout/orgChart1"/>
-    <dgm:cxn modelId="{0B9FE87E-1A80-4435-9371-D1D2B68BC28E}" type="presParOf" srcId="{2B166B52-88CF-49ED-8306-F75D2CF24B50}" destId="{A0580B01-4C2D-4885-B5CF-75BBD08EA459}" srcOrd="0" destOrd="0" presId="urn:microsoft.com/office/officeart/2005/8/layout/orgChart1"/>
-    <dgm:cxn modelId="{0156C8F3-1939-4343-B385-5A6E5E83A86A}" type="presParOf" srcId="{2B166B52-88CF-49ED-8306-F75D2CF24B50}" destId="{1A84CA63-4160-4A96-BA00-B627DD941A57}" srcOrd="1" destOrd="0" presId="urn:microsoft.com/office/officeart/2005/8/layout/orgChart1"/>
-    <dgm:cxn modelId="{88DA9894-6C86-4A9B-8DC9-74426119B6DC}" type="presParOf" srcId="{873E522F-6CA5-4F67-AB04-55D99807B0C7}" destId="{FBE06CEB-26C7-4FBD-95D6-12C74CCD2E6F}" srcOrd="1" destOrd="0" presId="urn:microsoft.com/office/officeart/2005/8/layout/orgChart1"/>
-    <dgm:cxn modelId="{5B83CD75-4A24-4DDD-B892-2D26437252AC}" type="presParOf" srcId="{873E522F-6CA5-4F67-AB04-55D99807B0C7}" destId="{D411A0DC-DE88-4309-9209-7D5A53525BFF}" srcOrd="2" destOrd="0" presId="urn:microsoft.com/office/officeart/2005/8/layout/orgChart1"/>
-    <dgm:cxn modelId="{C7619744-9F6B-416C-8775-4016B85FB39B}" type="presParOf" srcId="{41C8FBA5-5BC4-4BA5-9A7D-BA4BB78FE9CE}" destId="{4060901A-50D2-4EE6-B732-FD6970E8B0A0}" srcOrd="2" destOrd="0" presId="urn:microsoft.com/office/officeart/2005/8/layout/orgChart1"/>
+    <dgm:cxn modelId="{B769D59E-CAD2-46BE-B1B8-9E9B7B15C9D8}" type="presOf" srcId="{C164CA52-2B2B-498A-9FC9-1FAFDADCDBEA}" destId="{1A84CA63-4160-4A96-BA00-B627DD941A57}" srcOrd="1" destOrd="0" presId="urn:microsoft.com/office/officeart/2005/8/layout/orgChart1"/>
+    <dgm:cxn modelId="{11314FD8-18F2-4101-B253-2726234385E4}" type="presOf" srcId="{45E70136-5C57-401F-8F27-91940AB894FD}" destId="{D775C4BA-F8F6-4BC3-8E74-2401358FC194}" srcOrd="0" destOrd="0" presId="urn:microsoft.com/office/officeart/2005/8/layout/orgChart1"/>
+    <dgm:cxn modelId="{2597161F-641C-4FBB-BE7B-8AF1B8908700}" type="presOf" srcId="{49A64412-0556-4A84-9C89-113A0BB95DA6}" destId="{820EC65A-AB82-4CA2-A829-15E3994C7665}" srcOrd="1" destOrd="0" presId="urn:microsoft.com/office/officeart/2005/8/layout/orgChart1"/>
+    <dgm:cxn modelId="{5BCEA337-73F4-4834-990D-98591EA87706}" type="presOf" srcId="{124453AB-FCE0-4E69-9D2E-282F669A610C}" destId="{01AF1334-9323-4F58-89B9-22323C43B816}" srcOrd="0" destOrd="0" presId="urn:microsoft.com/office/officeart/2005/8/layout/orgChart1"/>
+    <dgm:cxn modelId="{1A41441A-3262-4927-A536-91F2FCFC0E4A}" type="presParOf" srcId="{01AF1334-9323-4F58-89B9-22323C43B816}" destId="{41C8FBA5-5BC4-4BA5-9A7D-BA4BB78FE9CE}" srcOrd="0" destOrd="0" presId="urn:microsoft.com/office/officeart/2005/8/layout/orgChart1"/>
+    <dgm:cxn modelId="{8DCC1FC6-3E04-4383-B31A-30B95ADCB95F}" type="presParOf" srcId="{41C8FBA5-5BC4-4BA5-9A7D-BA4BB78FE9CE}" destId="{B86B0B57-378F-41D7-89DD-5B5341F1DA42}" srcOrd="0" destOrd="0" presId="urn:microsoft.com/office/officeart/2005/8/layout/orgChart1"/>
+    <dgm:cxn modelId="{040EB49A-18E4-4BB7-8FF7-FD53DFEF1651}" type="presParOf" srcId="{B86B0B57-378F-41D7-89DD-5B5341F1DA42}" destId="{6CE9E0D3-0B15-4706-A56B-41B814250981}" srcOrd="0" destOrd="0" presId="urn:microsoft.com/office/officeart/2005/8/layout/orgChart1"/>
+    <dgm:cxn modelId="{FAC51115-5E7C-4B6A-AE54-FBF3B79870D1}" type="presParOf" srcId="{B86B0B57-378F-41D7-89DD-5B5341F1DA42}" destId="{4D8B2B5E-66DD-474D-A66A-61D6FDCB3AFB}" srcOrd="1" destOrd="0" presId="urn:microsoft.com/office/officeart/2005/8/layout/orgChart1"/>
+    <dgm:cxn modelId="{5C100AD8-146A-4031-94E2-87ED7C65C536}" type="presParOf" srcId="{41C8FBA5-5BC4-4BA5-9A7D-BA4BB78FE9CE}" destId="{C98024CD-9CE4-491D-9B9C-6A971375A809}" srcOrd="1" destOrd="0" presId="urn:microsoft.com/office/officeart/2005/8/layout/orgChart1"/>
+    <dgm:cxn modelId="{06B12187-2773-42CE-814B-5B39F02FD133}" type="presParOf" srcId="{C98024CD-9CE4-491D-9B9C-6A971375A809}" destId="{D775C4BA-F8F6-4BC3-8E74-2401358FC194}" srcOrd="0" destOrd="0" presId="urn:microsoft.com/office/officeart/2005/8/layout/orgChart1"/>
+    <dgm:cxn modelId="{3E7FF8A4-335D-4A9E-92B6-12BB2B6C3FD4}" type="presParOf" srcId="{C98024CD-9CE4-491D-9B9C-6A971375A809}" destId="{5144D8A7-AC88-4B5E-B90F-B319942F5C30}" srcOrd="1" destOrd="0" presId="urn:microsoft.com/office/officeart/2005/8/layout/orgChart1"/>
+    <dgm:cxn modelId="{CEC0F9FE-F7A8-477F-B13F-A0C250A61AF9}" type="presParOf" srcId="{5144D8A7-AC88-4B5E-B90F-B319942F5C30}" destId="{8D6D4ACC-6A07-487B-B28D-6D72EE329D2E}" srcOrd="0" destOrd="0" presId="urn:microsoft.com/office/officeart/2005/8/layout/orgChart1"/>
+    <dgm:cxn modelId="{BA0C58B2-EC18-47CE-B4B0-FBCF4A947B3D}" type="presParOf" srcId="{8D6D4ACC-6A07-487B-B28D-6D72EE329D2E}" destId="{81B2E643-3818-464E-8342-189C48A98001}" srcOrd="0" destOrd="0" presId="urn:microsoft.com/office/officeart/2005/8/layout/orgChart1"/>
+    <dgm:cxn modelId="{4D3D4331-6B4F-4F29-8B56-7A91CC57BC2C}" type="presParOf" srcId="{8D6D4ACC-6A07-487B-B28D-6D72EE329D2E}" destId="{820EC65A-AB82-4CA2-A829-15E3994C7665}" srcOrd="1" destOrd="0" presId="urn:microsoft.com/office/officeart/2005/8/layout/orgChart1"/>
+    <dgm:cxn modelId="{84D70991-B475-46C2-9DD2-D5960BA03714}" type="presParOf" srcId="{5144D8A7-AC88-4B5E-B90F-B319942F5C30}" destId="{ACF54A29-DB05-495B-ABF9-4DE036209E68}" srcOrd="1" destOrd="0" presId="urn:microsoft.com/office/officeart/2005/8/layout/orgChart1"/>
+    <dgm:cxn modelId="{EF694F6B-8266-47BF-9DC7-01E210A8BCBA}" type="presParOf" srcId="{5144D8A7-AC88-4B5E-B90F-B319942F5C30}" destId="{60CC460F-5EBB-4D53-8073-3F7D420170B3}" srcOrd="2" destOrd="0" presId="urn:microsoft.com/office/officeart/2005/8/layout/orgChart1"/>
+    <dgm:cxn modelId="{7EC01E86-4071-4461-8253-0593041E2625}" type="presParOf" srcId="{C98024CD-9CE4-491D-9B9C-6A971375A809}" destId="{7F724C1D-A341-4F0E-ADBB-E15C0FA702C2}" srcOrd="2" destOrd="0" presId="urn:microsoft.com/office/officeart/2005/8/layout/orgChart1"/>
+    <dgm:cxn modelId="{ADD57B7E-8339-4A49-95CD-687517357C45}" type="presParOf" srcId="{C98024CD-9CE4-491D-9B9C-6A971375A809}" destId="{873E522F-6CA5-4F67-AB04-55D99807B0C7}" srcOrd="3" destOrd="0" presId="urn:microsoft.com/office/officeart/2005/8/layout/orgChart1"/>
+    <dgm:cxn modelId="{94D11550-7D84-4A32-AD04-ACE0414033E8}" type="presParOf" srcId="{873E522F-6CA5-4F67-AB04-55D99807B0C7}" destId="{2B166B52-88CF-49ED-8306-F75D2CF24B50}" srcOrd="0" destOrd="0" presId="urn:microsoft.com/office/officeart/2005/8/layout/orgChart1"/>
+    <dgm:cxn modelId="{23809609-31C4-42B1-82B3-1E45B93DB7AB}" type="presParOf" srcId="{2B166B52-88CF-49ED-8306-F75D2CF24B50}" destId="{A0580B01-4C2D-4885-B5CF-75BBD08EA459}" srcOrd="0" destOrd="0" presId="urn:microsoft.com/office/officeart/2005/8/layout/orgChart1"/>
+    <dgm:cxn modelId="{6107301A-2229-4103-8143-71AC641BC931}" type="presParOf" srcId="{2B166B52-88CF-49ED-8306-F75D2CF24B50}" destId="{1A84CA63-4160-4A96-BA00-B627DD941A57}" srcOrd="1" destOrd="0" presId="urn:microsoft.com/office/officeart/2005/8/layout/orgChart1"/>
+    <dgm:cxn modelId="{EEDDC4D8-1A72-4B67-92BF-62478D8E1FB2}" type="presParOf" srcId="{873E522F-6CA5-4F67-AB04-55D99807B0C7}" destId="{FBE06CEB-26C7-4FBD-95D6-12C74CCD2E6F}" srcOrd="1" destOrd="0" presId="urn:microsoft.com/office/officeart/2005/8/layout/orgChart1"/>
+    <dgm:cxn modelId="{439B0530-FEB9-4CF9-93F1-38BC09AE8AB3}" type="presParOf" srcId="{873E522F-6CA5-4F67-AB04-55D99807B0C7}" destId="{D411A0DC-DE88-4309-9209-7D5A53525BFF}" srcOrd="2" destOrd="0" presId="urn:microsoft.com/office/officeart/2005/8/layout/orgChart1"/>
+    <dgm:cxn modelId="{29FAFA84-C763-47EA-81BB-E9E7890C3E7A}" type="presParOf" srcId="{41C8FBA5-5BC4-4BA5-9A7D-BA4BB78FE9CE}" destId="{4060901A-50D2-4EE6-B732-FD6970E8B0A0}" srcOrd="2" destOrd="0" presId="urn:microsoft.com/office/officeart/2005/8/layout/orgChart1"/>
   </dgm:cxnLst>
   <dgm:bg/>
   <dgm:whole/>

</xml_diff>